<commit_message>
gave recruits a makeover- yall might have to change solutions since i ch
* What:

* Why:

* How:
</commit_message>
<xml_diff>
--- a/2019PacketV3.docx
+++ b/2019PacketV3.docx
@@ -4267,8 +4267,6 @@
         </w:rPr>
         <w:t>6</w:t>
       </w:r>
-      <w:bookmarkStart w:id="0" w:name="_GoBack"/>
-      <w:bookmarkEnd w:id="0"/>
       <w:r>
         <w:rPr>
           <w:sz w:val="8"/>
@@ -5720,7 +5718,23 @@
           <w:rFonts w:ascii="Courier New" w:eastAsia="Calibri" w:hAnsi="Courier New" w:cs="Courier New"/>
           <w:lang w:eastAsia="en-US"/>
         </w:rPr>
-        <w:t>On a one horse open sleigh</w:t>
+        <w:t xml:space="preserve">On a </w:t>
+      </w:r>
+      <w:proofErr w:type="gramStart"/>
+      <w:r>
+        <w:rPr>
+          <w:rFonts w:ascii="Courier New" w:eastAsia="Calibri" w:hAnsi="Courier New" w:cs="Courier New"/>
+          <w:lang w:eastAsia="en-US"/>
+        </w:rPr>
+        <w:t>one horse</w:t>
+      </w:r>
+      <w:proofErr w:type="gramEnd"/>
+      <w:r>
+        <w:rPr>
+          <w:rFonts w:ascii="Courier New" w:eastAsia="Calibri" w:hAnsi="Courier New" w:cs="Courier New"/>
+          <w:lang w:eastAsia="en-US"/>
+        </w:rPr>
+        <w:t xml:space="preserve"> open sleigh</w:t>
       </w:r>
     </w:p>
     <w:p>
@@ -5999,7 +6013,23 @@
           <w:rFonts w:ascii="Courier New" w:eastAsia="Calibri" w:hAnsi="Courier New" w:cs="Courier New"/>
           <w:lang w:eastAsia="en-US"/>
         </w:rPr>
-        <w:t>In a one horse open sleigh</w:t>
+        <w:t xml:space="preserve">In a </w:t>
+      </w:r>
+      <w:proofErr w:type="gramStart"/>
+      <w:r>
+        <w:rPr>
+          <w:rFonts w:ascii="Courier New" w:eastAsia="Calibri" w:hAnsi="Courier New" w:cs="Courier New"/>
+          <w:lang w:eastAsia="en-US"/>
+        </w:rPr>
+        <w:t>one horse</w:t>
+      </w:r>
+      <w:proofErr w:type="gramEnd"/>
+      <w:r>
+        <w:rPr>
+          <w:rFonts w:ascii="Courier New" w:eastAsia="Calibri" w:hAnsi="Courier New" w:cs="Courier New"/>
+          <w:lang w:eastAsia="en-US"/>
+        </w:rPr>
+        <w:t xml:space="preserve"> open sleigh</w:t>
       </w:r>
     </w:p>
     <w:p>
@@ -6103,7 +6133,23 @@
           <w:rFonts w:ascii="Courier New" w:eastAsia="Calibri" w:hAnsi="Courier New" w:cs="Courier New"/>
           <w:lang w:eastAsia="en-US"/>
         </w:rPr>
-        <w:t>In a one horse open sleigh</w:t>
+        <w:t xml:space="preserve">In a </w:t>
+      </w:r>
+      <w:proofErr w:type="gramStart"/>
+      <w:r>
+        <w:rPr>
+          <w:rFonts w:ascii="Courier New" w:eastAsia="Calibri" w:hAnsi="Courier New" w:cs="Courier New"/>
+          <w:lang w:eastAsia="en-US"/>
+        </w:rPr>
+        <w:t>one horse</w:t>
+      </w:r>
+      <w:proofErr w:type="gramEnd"/>
+      <w:r>
+        <w:rPr>
+          <w:rFonts w:ascii="Courier New" w:eastAsia="Calibri" w:hAnsi="Courier New" w:cs="Courier New"/>
+          <w:lang w:eastAsia="en-US"/>
+        </w:rPr>
+        <w:t xml:space="preserve"> open sleigh</w:t>
       </w:r>
     </w:p>
     <w:p>
@@ -6798,10 +6844,21 @@
         <w:rPr>
           <w:rFonts w:ascii="Courier New" w:hAnsi="Courier New" w:cs="Courier New"/>
         </w:rPr>
-        <w:t xml:space="preserve">Accuracy Percentage: </w:t>
-      </w:r>
-      <w:r>
-        <w:t>’’, followed by the accuracy percentage calculated using the formula aforementioned and rounded to a whole number. If no strings were found to have even one character in the corresponding place, print “</w:t>
+        <w:t>Accuracy Percentage</w:t>
+      </w:r>
+      <w:proofErr w:type="gramStart"/>
+      <w:r>
+        <w:rPr>
+          <w:rFonts w:ascii="Courier New" w:hAnsi="Courier New" w:cs="Courier New"/>
+        </w:rPr>
+        <w:t xml:space="preserve">: </w:t>
+      </w:r>
+      <w:r>
+        <w:t>’</w:t>
+      </w:r>
+      <w:proofErr w:type="gramEnd"/>
+      <w:r>
+        <w:t>’, followed by the accuracy percentage calculated using the formula aforementioned and rounded to a whole number. If no strings were found to have even one character in the corresponding place, print “</w:t>
       </w:r>
       <w:r>
         <w:rPr>
@@ -7778,13 +7835,24 @@
     </w:p>
     <w:p>
       <w:r>
-        <w:t xml:space="preserve">The first line of input contains 1 integer  </w:t>
+        <w:t xml:space="preserve">The first line of input contains 1 </w:t>
+      </w:r>
+      <w:proofErr w:type="gramStart"/>
+      <w:r>
+        <w:t xml:space="preserve">integer  </w:t>
       </w:r>
       <w:r>
         <w:rPr>
           <w:rFonts w:ascii="Courier New" w:hAnsi="Courier New" w:cs="Courier New"/>
         </w:rPr>
-        <w:t xml:space="preserve">n, </w:t>
+        <w:t>n</w:t>
+      </w:r>
+      <w:proofErr w:type="gramEnd"/>
+      <w:r>
+        <w:rPr>
+          <w:rFonts w:ascii="Courier New" w:hAnsi="Courier New" w:cs="Courier New"/>
+        </w:rPr>
+        <w:t xml:space="preserve">, </w:t>
       </w:r>
       <w:r>
         <w:t>the number of test cases to follow</w:t>
@@ -8496,15 +8564,7 @@
           <w:sz w:val="32"/>
         </w:rPr>
         <w:lastRenderedPageBreak/>
-        <w:t>7</w:t>
-      </w:r>
-      <w:r>
-        <w:rPr>
-          <w:rFonts w:ascii="Arial" w:hAnsi="Arial"/>
-          <w:b/>
-          <w:sz w:val="32"/>
-        </w:rPr>
-        <w:t>. E is Scary (Part 2)</w:t>
+        <w:t>7. E is Scary (Part 2)</w:t>
       </w:r>
     </w:p>
     <w:p>
@@ -10210,6 +10270,7 @@
           <w:rFonts w:ascii="Arial" w:hAnsi="Arial"/>
           <w:b/>
           <w:sz w:val="32"/>
+          <w:lang w:val="fr-FR"/>
         </w:rPr>
         <w:br w:type="page"/>
       </w:r>
@@ -10230,23 +10291,7 @@
           <w:sz w:val="32"/>
         </w:rPr>
         <w:lastRenderedPageBreak/>
-        <w:t>1</w:t>
-      </w:r>
-      <w:r>
-        <w:rPr>
-          <w:rFonts w:ascii="Arial" w:hAnsi="Arial"/>
-          <w:b/>
-          <w:sz w:val="32"/>
-        </w:rPr>
-        <w:t>1</w:t>
-      </w:r>
-      <w:r>
-        <w:rPr>
-          <w:rFonts w:ascii="Arial" w:hAnsi="Arial"/>
-          <w:b/>
-          <w:sz w:val="32"/>
-        </w:rPr>
-        <w:t>. Movie Marathon</w:t>
+        <w:t>11. Movie Marathon</w:t>
       </w:r>
     </w:p>
     <w:p>
@@ -10504,7 +10549,25 @@
           <w:color w:val="000000"/>
           <w:lang w:eastAsia="en-US"/>
         </w:rPr>
-        <w:t xml:space="preserve">   //  o  \\</w:t>
+        <w:t xml:space="preserve">   /</w:t>
+      </w:r>
+      <w:proofErr w:type="gramStart"/>
+      <w:r>
+        <w:rPr>
+          <w:rFonts w:ascii="Courier New" w:eastAsia="Calibri" w:hAnsi="Courier New" w:cs="Courier New"/>
+          <w:color w:val="000000"/>
+          <w:lang w:eastAsia="en-US"/>
+        </w:rPr>
+        <w:t>/  o</w:t>
+      </w:r>
+      <w:proofErr w:type="gramEnd"/>
+      <w:r>
+        <w:rPr>
+          <w:rFonts w:ascii="Courier New" w:eastAsia="Calibri" w:hAnsi="Courier New" w:cs="Courier New"/>
+          <w:color w:val="000000"/>
+          <w:lang w:eastAsia="en-US"/>
+        </w:rPr>
+        <w:t xml:space="preserve">  \\</w:t>
       </w:r>
     </w:p>
     <w:p>
@@ -10538,7 +10601,25 @@
           <w:color w:val="000000"/>
           <w:lang w:eastAsia="en-US"/>
         </w:rPr>
-        <w:t xml:space="preserve"> //  o      \\</w:t>
+        <w:t xml:space="preserve"> /</w:t>
+      </w:r>
+      <w:proofErr w:type="gramStart"/>
+      <w:r>
+        <w:rPr>
+          <w:rFonts w:ascii="Courier New" w:eastAsia="Calibri" w:hAnsi="Courier New" w:cs="Courier New"/>
+          <w:color w:val="000000"/>
+          <w:lang w:eastAsia="en-US"/>
+        </w:rPr>
+        <w:t>/  o</w:t>
+      </w:r>
+      <w:proofErr w:type="gramEnd"/>
+      <w:r>
+        <w:rPr>
+          <w:rFonts w:ascii="Courier New" w:eastAsia="Calibri" w:hAnsi="Courier New" w:cs="Courier New"/>
+          <w:color w:val="000000"/>
+          <w:lang w:eastAsia="en-US"/>
+        </w:rPr>
+        <w:t xml:space="preserve">      \\</w:t>
       </w:r>
     </w:p>
     <w:p>
@@ -10952,8 +11033,17 @@
           <w:rFonts w:ascii="Courier New" w:eastAsia="Calibri" w:hAnsi="Courier New" w:cs="Courier New"/>
           <w:lang w:eastAsia="en-US"/>
         </w:rPr>
-        <w:t>Can you like please help me solve this foobar problem</w:t>
-      </w:r>
+        <w:t xml:space="preserve">Can you like please help me solve this foobar </w:t>
+      </w:r>
+      <w:proofErr w:type="gramStart"/>
+      <w:r>
+        <w:rPr>
+          <w:rFonts w:ascii="Courier New" w:eastAsia="Calibri" w:hAnsi="Courier New" w:cs="Courier New"/>
+          <w:lang w:eastAsia="en-US"/>
+        </w:rPr>
+        <w:t>problem</w:t>
+      </w:r>
+      <w:proofErr w:type="gramEnd"/>
     </w:p>
     <w:p>
       <w:pPr>
@@ -11052,8 +11142,18 @@
           <w:color w:val="000000"/>
           <w:lang w:eastAsia="en-US"/>
         </w:rPr>
-        <w:t>What if we wrote more contest problems about stupid stuff</w:t>
-      </w:r>
+        <w:t xml:space="preserve">What if we wrote more contest problems about stupid </w:t>
+      </w:r>
+      <w:proofErr w:type="gramStart"/>
+      <w:r>
+        <w:rPr>
+          <w:rFonts w:ascii="Courier New" w:eastAsia="Calibri" w:hAnsi="Courier New" w:cs="Courier New"/>
+          <w:color w:val="000000"/>
+          <w:lang w:eastAsia="en-US"/>
+        </w:rPr>
+        <w:t>stuff</w:t>
+      </w:r>
+      <w:proofErr w:type="gramEnd"/>
     </w:p>
     <w:p>
       <w:pPr>
@@ -11103,25 +11203,45 @@
           <w:color w:val="000000"/>
           <w:lang w:eastAsia="en-US"/>
         </w:rPr>
-        <w:t>Can you please help me solve this foobar problem</w:t>
-      </w:r>
-    </w:p>
-    <w:p>
-      <w:pPr>
-        <w:rPr>
-          <w:rFonts w:ascii="Courier New" w:eastAsia="Calibri" w:hAnsi="Courier New" w:cs="Courier New"/>
-          <w:color w:val="000000"/>
-          <w:lang w:eastAsia="en-US"/>
-        </w:rPr>
-      </w:pPr>
-      <w:r>
-        <w:rPr>
-          <w:rFonts w:ascii="Courier New" w:eastAsia="Calibri" w:hAnsi="Courier New" w:cs="Courier New"/>
-          <w:color w:val="000000"/>
-          <w:lang w:eastAsia="en-US"/>
-        </w:rPr>
-        <w:t>What about the equation for the left branches</w:t>
-      </w:r>
+        <w:t xml:space="preserve">Can you please help me solve this foobar </w:t>
+      </w:r>
+      <w:proofErr w:type="gramStart"/>
+      <w:r>
+        <w:rPr>
+          <w:rFonts w:ascii="Courier New" w:eastAsia="Calibri" w:hAnsi="Courier New" w:cs="Courier New"/>
+          <w:color w:val="000000"/>
+          <w:lang w:eastAsia="en-US"/>
+        </w:rPr>
+        <w:t>problem</w:t>
+      </w:r>
+      <w:proofErr w:type="gramEnd"/>
+    </w:p>
+    <w:p>
+      <w:pPr>
+        <w:rPr>
+          <w:rFonts w:ascii="Courier New" w:eastAsia="Calibri" w:hAnsi="Courier New" w:cs="Courier New"/>
+          <w:color w:val="000000"/>
+          <w:lang w:eastAsia="en-US"/>
+        </w:rPr>
+      </w:pPr>
+      <w:r>
+        <w:rPr>
+          <w:rFonts w:ascii="Courier New" w:eastAsia="Calibri" w:hAnsi="Courier New" w:cs="Courier New"/>
+          <w:color w:val="000000"/>
+          <w:lang w:eastAsia="en-US"/>
+        </w:rPr>
+        <w:t xml:space="preserve">What about the equation for the left </w:t>
+      </w:r>
+      <w:proofErr w:type="gramStart"/>
+      <w:r>
+        <w:rPr>
+          <w:rFonts w:ascii="Courier New" w:eastAsia="Calibri" w:hAnsi="Courier New" w:cs="Courier New"/>
+          <w:color w:val="000000"/>
+          <w:lang w:eastAsia="en-US"/>
+        </w:rPr>
+        <w:t>branches</w:t>
+      </w:r>
+      <w:proofErr w:type="gramEnd"/>
     </w:p>
     <w:p>
       <w:pPr>
@@ -12585,36 +12705,52 @@
           <w:rFonts w:ascii="Courier New" w:eastAsia="Courier New" w:hAnsi="Courier New" w:cs="Courier New"/>
         </w:rPr>
       </w:pPr>
+      <w:proofErr w:type="gramStart"/>
       <w:r>
         <w:rPr>
           <w:rFonts w:ascii="Courier New" w:eastAsia="Courier New" w:hAnsi="Courier New" w:cs="Courier New"/>
         </w:rPr>
-        <w:t>.S.####</w:t>
-      </w:r>
-    </w:p>
-    <w:p>
-      <w:pPr>
+        <w:t>.S.</w:t>
+      </w:r>
+      <w:proofErr w:type="gramEnd"/>
+      <w:r>
         <w:rPr>
           <w:rFonts w:ascii="Courier New" w:eastAsia="Courier New" w:hAnsi="Courier New" w:cs="Courier New"/>
         </w:rPr>
-      </w:pPr>
-      <w:r>
+        <w:t>####</w:t>
+      </w:r>
+    </w:p>
+    <w:p>
+      <w:pPr>
         <w:rPr>
           <w:rFonts w:ascii="Courier New" w:eastAsia="Courier New" w:hAnsi="Courier New" w:cs="Courier New"/>
         </w:rPr>
-        <w:t>.#P..##</w:t>
-      </w:r>
-    </w:p>
-    <w:p>
-      <w:pPr>
+      </w:pPr>
+      <w:proofErr w:type="gramStart"/>
+      <w:r>
         <w:rPr>
           <w:rFonts w:ascii="Courier New" w:eastAsia="Courier New" w:hAnsi="Courier New" w:cs="Courier New"/>
         </w:rPr>
-      </w:pPr>
+        <w:t>.#</w:t>
+      </w:r>
+      <w:proofErr w:type="gramEnd"/>
       <w:r>
         <w:rPr>
           <w:rFonts w:ascii="Courier New" w:eastAsia="Courier New" w:hAnsi="Courier New" w:cs="Courier New"/>
         </w:rPr>
+        <w:t>P..##</w:t>
+      </w:r>
+    </w:p>
+    <w:p>
+      <w:pPr>
+        <w:rPr>
+          <w:rFonts w:ascii="Courier New" w:eastAsia="Courier New" w:hAnsi="Courier New" w:cs="Courier New"/>
+        </w:rPr>
+      </w:pPr>
+      <w:r>
+        <w:rPr>
+          <w:rFonts w:ascii="Courier New" w:eastAsia="Courier New" w:hAnsi="Courier New" w:cs="Courier New"/>
+        </w:rPr>
         <w:t>T.##P##</w:t>
       </w:r>
     </w:p>
@@ -12628,19 +12764,33 @@
         <w:rPr>
           <w:rFonts w:ascii="Courier New" w:eastAsia="Courier New" w:hAnsi="Courier New" w:cs="Courier New"/>
         </w:rPr>
-        <w:t>...#..S</w:t>
-      </w:r>
-    </w:p>
-    <w:p>
-      <w:pPr>
+        <w:t>...</w:t>
+      </w:r>
+      <w:proofErr w:type="gramStart"/>
+      <w:r>
         <w:rPr>
           <w:rFonts w:ascii="Courier New" w:eastAsia="Courier New" w:hAnsi="Courier New" w:cs="Courier New"/>
         </w:rPr>
-      </w:pPr>
+        <w:t>#..</w:t>
+      </w:r>
+      <w:proofErr w:type="gramEnd"/>
       <w:r>
         <w:rPr>
           <w:rFonts w:ascii="Courier New" w:eastAsia="Courier New" w:hAnsi="Courier New" w:cs="Courier New"/>
         </w:rPr>
+        <w:t>S</w:t>
+      </w:r>
+    </w:p>
+    <w:p>
+      <w:pPr>
+        <w:rPr>
+          <w:rFonts w:ascii="Courier New" w:eastAsia="Courier New" w:hAnsi="Courier New" w:cs="Courier New"/>
+        </w:rPr>
+      </w:pPr>
+      <w:r>
+        <w:rPr>
+          <w:rFonts w:ascii="Courier New" w:eastAsia="Courier New" w:hAnsi="Courier New" w:cs="Courier New"/>
+        </w:rPr>
         <w:t>#....##</w:t>
       </w:r>
     </w:p>
@@ -12689,12 +12839,14 @@
           <w:rFonts w:ascii="Courier New" w:eastAsia="Courier New" w:hAnsi="Courier New" w:cs="Courier New"/>
         </w:rPr>
       </w:pPr>
+      <w:proofErr w:type="gramStart"/>
       <w:r>
         <w:rPr>
           <w:rFonts w:ascii="Courier New" w:eastAsia="Courier New" w:hAnsi="Courier New" w:cs="Courier New"/>
         </w:rPr>
         <w:t>....S</w:t>
       </w:r>
+      <w:proofErr w:type="gramEnd"/>
     </w:p>
     <w:p>
       <w:pPr>
@@ -12702,23 +12854,31 @@
           <w:rFonts w:ascii="Courier New" w:eastAsia="Courier New" w:hAnsi="Courier New" w:cs="Courier New"/>
         </w:rPr>
       </w:pPr>
+      <w:proofErr w:type="gramStart"/>
       <w:r>
         <w:rPr>
           <w:rFonts w:ascii="Courier New" w:eastAsia="Courier New" w:hAnsi="Courier New" w:cs="Courier New"/>
         </w:rPr>
-        <w:t>..P.#</w:t>
-      </w:r>
-    </w:p>
-    <w:p>
-      <w:pPr>
+        <w:t>..</w:t>
+      </w:r>
+      <w:proofErr w:type="gramEnd"/>
+      <w:r>
         <w:rPr>
           <w:rFonts w:ascii="Courier New" w:eastAsia="Courier New" w:hAnsi="Courier New" w:cs="Courier New"/>
         </w:rPr>
-      </w:pPr>
-      <w:r>
+        <w:t>P.#</w:t>
+      </w:r>
+    </w:p>
+    <w:p>
+      <w:pPr>
         <w:rPr>
           <w:rFonts w:ascii="Courier New" w:eastAsia="Courier New" w:hAnsi="Courier New" w:cs="Courier New"/>
         </w:rPr>
+      </w:pPr>
+      <w:r>
+        <w:rPr>
+          <w:rFonts w:ascii="Courier New" w:eastAsia="Courier New" w:hAnsi="Courier New" w:cs="Courier New"/>
+        </w:rPr>
         <w:t>..#.#</w:t>
       </w:r>
     </w:p>
@@ -12732,8 +12892,16 @@
         <w:rPr>
           <w:rFonts w:ascii="Courier New" w:eastAsia="Courier New" w:hAnsi="Courier New" w:cs="Courier New"/>
         </w:rPr>
-        <w:t>T...#</w:t>
-      </w:r>
+        <w:t>T.</w:t>
+      </w:r>
+      <w:proofErr w:type="gramStart"/>
+      <w:r>
+        <w:rPr>
+          <w:rFonts w:ascii="Courier New" w:eastAsia="Courier New" w:hAnsi="Courier New" w:cs="Courier New"/>
+        </w:rPr>
+        <w:t>..#</w:t>
+      </w:r>
+      <w:proofErr w:type="gramEnd"/>
     </w:p>
     <w:p>
       <w:pPr>
@@ -12864,7 +13032,21 @@
           <w:sz w:val="20"/>
           <w:szCs w:val="20"/>
         </w:rPr>
-        <w:t>A team is a group of at most 3 people. You are in charge of handling the people who are interested in joining teams. Given a list of raw data consisting of recruits and a team they want to be on, sort them into respective teams and print them out in a more friendly format. Teams are created on a first come, first serve basis. If somebody wants to join a team that already has 3 people, they will not be able to join.</w:t>
+        <w:t xml:space="preserve">A team is a group of at most 3 people. You are in charge of handling the people who are interested in joining teams. Given a list of raw data consisting of recruits and a team they want to be on, sort them into respective teams and print them out in a more friendly format. </w:t>
+      </w:r>
+      <w:r>
+        <w:rPr>
+          <w:sz w:val="20"/>
+          <w:szCs w:val="20"/>
+        </w:rPr>
+        <w:t>Team membership is given</w:t>
+      </w:r>
+      <w:r>
+        <w:rPr>
+          <w:sz w:val="20"/>
+          <w:szCs w:val="20"/>
+        </w:rPr>
+        <w:t xml:space="preserve"> on a first come, first serve basis. If somebody wants to join a team that already has 3 people, they will not be able to join.</w:t>
       </w:r>
     </w:p>
     <w:p>
@@ -12905,7 +13087,13 @@
         <w:t xml:space="preserve">r </w:t>
       </w:r>
       <w:r>
-        <w:t xml:space="preserve">that indicates the number of recruits that signed up. Each of the following lines consists of the recruit’s name, then a dash </w:t>
+        <w:t xml:space="preserve">that indicates the number of recruits that signed up. Each of the following lines consists of the recruit’s name, </w:t>
+      </w:r>
+      <w:r>
+        <w:t xml:space="preserve">and, if the recruit has a preferred team, </w:t>
+      </w:r>
+      <w:r>
+        <w:t xml:space="preserve">then a dash </w:t>
       </w:r>
       <w:r>
         <w:rPr>
@@ -12944,7 +13132,13 @@
         </w:rPr>
       </w:pPr>
       <w:r>
-        <w:t xml:space="preserve">Output each team’s name followed by the members of the team, both in alphabetical order. Any recruits without a team will be placed a team named </w:t>
+        <w:t>Output each team’s name followed by the members of the team, both in alphabetical order</w:t>
+      </w:r>
+      <w:r>
+        <w:t xml:space="preserve"> (case-sensitive)</w:t>
+      </w:r>
+      <w:r>
+        <w:t xml:space="preserve">. Any recruits without a team will be placed a team named </w:t>
       </w:r>
       <w:r>
         <w:rPr>
@@ -12977,7 +13171,7 @@
         <w:t xml:space="preserve">----- </w:t>
       </w:r>
       <w:r>
-        <w:t>(5 dashes). There will also be a newline both in front of and after each set of dashes.</w:t>
+        <w:t>(5 dashes).</w:t>
       </w:r>
     </w:p>
     <w:p>
@@ -13014,7 +13208,7 @@
           <w:rFonts w:ascii="Courier New" w:eastAsia="Calibri" w:hAnsi="Courier New" w:cs="Courier New"/>
           <w:lang w:eastAsia="en-US"/>
         </w:rPr>
-        <w:t>2</w:t>
+        <w:t>3</w:t>
       </w:r>
     </w:p>
     <w:p>
@@ -13323,63 +13517,212 @@
     </w:p>
     <w:p>
       <w:pPr>
-        <w:spacing w:before="100" w:beforeAutospacing="1"/>
+        <w:suppressAutoHyphens w:val="0"/>
+        <w:autoSpaceDE w:val="0"/>
+        <w:autoSpaceDN w:val="0"/>
+        <w:adjustRightInd w:val="0"/>
+        <w:rPr>
+          <w:rFonts w:ascii="Courier New" w:eastAsia="Calibri" w:hAnsi="Courier New" w:cs="Courier New"/>
+          <w:lang w:eastAsia="en-US"/>
+        </w:rPr>
+      </w:pPr>
+      <w:r>
+        <w:rPr>
+          <w:rFonts w:ascii="Courier New" w:eastAsia="Calibri" w:hAnsi="Courier New" w:cs="Courier New"/>
+          <w:lang w:eastAsia="en-US"/>
+        </w:rPr>
+        <w:t>9</w:t>
+      </w:r>
+    </w:p>
+    <w:p>
+      <w:pPr>
+        <w:suppressAutoHyphens w:val="0"/>
+        <w:autoSpaceDE w:val="0"/>
+        <w:autoSpaceDN w:val="0"/>
+        <w:adjustRightInd w:val="0"/>
+        <w:rPr>
+          <w:rFonts w:ascii="Courier New" w:eastAsia="Calibri" w:hAnsi="Courier New" w:cs="Courier New"/>
+          <w:lang w:eastAsia="en-US"/>
+        </w:rPr>
+      </w:pPr>
+      <w:r>
+        <w:rPr>
+          <w:rFonts w:ascii="Courier New" w:eastAsia="Calibri" w:hAnsi="Courier New" w:cs="Courier New"/>
+          <w:lang w:eastAsia="en-US"/>
+        </w:rPr>
+        <w:t>John Doe-Cool people</w:t>
+      </w:r>
+    </w:p>
+    <w:p>
+      <w:pPr>
+        <w:suppressAutoHyphens w:val="0"/>
+        <w:autoSpaceDE w:val="0"/>
+        <w:autoSpaceDN w:val="0"/>
+        <w:adjustRightInd w:val="0"/>
+        <w:rPr>
+          <w:rFonts w:ascii="Courier New" w:eastAsia="Calibri" w:hAnsi="Courier New" w:cs="Courier New"/>
+          <w:lang w:eastAsia="en-US"/>
+        </w:rPr>
+      </w:pPr>
+      <w:r>
+        <w:rPr>
+          <w:rFonts w:ascii="Courier New" w:eastAsia="Calibri" w:hAnsi="Courier New" w:cs="Courier New"/>
+          <w:lang w:eastAsia="en-US"/>
+        </w:rPr>
+        <w:t>Jane Smith-Cool people</w:t>
+      </w:r>
+    </w:p>
+    <w:p>
+      <w:pPr>
+        <w:suppressAutoHyphens w:val="0"/>
+        <w:autoSpaceDE w:val="0"/>
+        <w:autoSpaceDN w:val="0"/>
+        <w:adjustRightInd w:val="0"/>
+        <w:rPr>
+          <w:rFonts w:ascii="Courier New" w:eastAsia="Calibri" w:hAnsi="Courier New" w:cs="Courier New"/>
+          <w:lang w:eastAsia="en-US"/>
+        </w:rPr>
+      </w:pPr>
+      <w:r>
+        <w:rPr>
+          <w:rFonts w:ascii="Courier New" w:eastAsia="Calibri" w:hAnsi="Courier New" w:cs="Courier New"/>
+          <w:lang w:eastAsia="en-US"/>
+        </w:rPr>
+        <w:t>john doe-Cool people</w:t>
+      </w:r>
+    </w:p>
+    <w:p>
+      <w:pPr>
+        <w:suppressAutoHyphens w:val="0"/>
+        <w:autoSpaceDE w:val="0"/>
+        <w:autoSpaceDN w:val="0"/>
+        <w:adjustRightInd w:val="0"/>
+        <w:rPr>
+          <w:rFonts w:ascii="Courier New" w:eastAsia="Calibri" w:hAnsi="Courier New" w:cs="Courier New"/>
+          <w:lang w:eastAsia="en-US"/>
+        </w:rPr>
+      </w:pPr>
+      <w:r>
+        <w:rPr>
+          <w:rFonts w:ascii="Courier New" w:eastAsia="Calibri" w:hAnsi="Courier New" w:cs="Courier New"/>
+          <w:lang w:eastAsia="en-US"/>
+        </w:rPr>
+        <w:t>jane smith-cool People</w:t>
+      </w:r>
+    </w:p>
+    <w:p>
+      <w:pPr>
+        <w:suppressAutoHyphens w:val="0"/>
+        <w:autoSpaceDE w:val="0"/>
+        <w:autoSpaceDN w:val="0"/>
+        <w:adjustRightInd w:val="0"/>
+        <w:rPr>
+          <w:rFonts w:ascii="Courier New" w:eastAsia="Calibri" w:hAnsi="Courier New" w:cs="Courier New"/>
+          <w:lang w:eastAsia="en-US"/>
+        </w:rPr>
+      </w:pPr>
+      <w:r>
+        <w:rPr>
+          <w:rFonts w:ascii="Courier New" w:eastAsia="Calibri" w:hAnsi="Courier New" w:cs="Courier New"/>
+          <w:lang w:eastAsia="en-US"/>
+        </w:rPr>
+        <w:t>cool Person-cool People</w:t>
+      </w:r>
+    </w:p>
+    <w:p>
+      <w:pPr>
+        <w:suppressAutoHyphens w:val="0"/>
+        <w:autoSpaceDE w:val="0"/>
+        <w:autoSpaceDN w:val="0"/>
+        <w:adjustRightInd w:val="0"/>
+        <w:rPr>
+          <w:rFonts w:ascii="Courier New" w:eastAsia="Calibri" w:hAnsi="Courier New" w:cs="Courier New"/>
+          <w:lang w:eastAsia="en-US"/>
+        </w:rPr>
+      </w:pPr>
+      <w:r>
+        <w:rPr>
+          <w:rFonts w:ascii="Courier New" w:eastAsia="Calibri" w:hAnsi="Courier New" w:cs="Courier New"/>
+          <w:lang w:eastAsia="en-US"/>
+        </w:rPr>
+        <w:t>Me-Cool people</w:t>
+      </w:r>
+    </w:p>
+    <w:p>
+      <w:pPr>
+        <w:suppressAutoHyphens w:val="0"/>
+        <w:autoSpaceDE w:val="0"/>
+        <w:autoSpaceDN w:val="0"/>
+        <w:adjustRightInd w:val="0"/>
+        <w:rPr>
+          <w:rFonts w:ascii="Courier New" w:eastAsia="Calibri" w:hAnsi="Courier New" w:cs="Courier New"/>
+          <w:lang w:eastAsia="en-US"/>
+        </w:rPr>
+      </w:pPr>
+      <w:r>
+        <w:rPr>
+          <w:rFonts w:ascii="Courier New" w:eastAsia="Calibri" w:hAnsi="Courier New" w:cs="Courier New"/>
+          <w:lang w:eastAsia="en-US"/>
+        </w:rPr>
+        <w:t>You-Uncool people</w:t>
+      </w:r>
+    </w:p>
+    <w:p>
+      <w:pPr>
+        <w:suppressAutoHyphens w:val="0"/>
+        <w:autoSpaceDE w:val="0"/>
+        <w:autoSpaceDN w:val="0"/>
+        <w:adjustRightInd w:val="0"/>
+        <w:rPr>
+          <w:rFonts w:ascii="Courier New" w:eastAsia="Calibri" w:hAnsi="Courier New" w:cs="Courier New"/>
+          <w:lang w:eastAsia="en-US"/>
+        </w:rPr>
+      </w:pPr>
+      <w:r>
+        <w:rPr>
+          <w:rFonts w:ascii="Courier New" w:eastAsia="Calibri" w:hAnsi="Courier New" w:cs="Courier New"/>
+          <w:lang w:eastAsia="en-US"/>
+        </w:rPr>
+        <w:t>Untitled</w:t>
+      </w:r>
+    </w:p>
+    <w:p>
+      <w:pPr>
+        <w:suppressAutoHyphens w:val="0"/>
+        <w:autoSpaceDE w:val="0"/>
+        <w:autoSpaceDN w:val="0"/>
+        <w:adjustRightInd w:val="0"/>
         <w:rPr>
           <w:rFonts w:ascii="Arial-BoldMT" w:hAnsi="Arial-BoldMT" w:cs="Arial-BoldMT"/>
           <w:b/>
           <w:bCs/>
         </w:rPr>
       </w:pPr>
-    </w:p>
-    <w:p>
-      <w:pPr>
-        <w:spacing w:before="100" w:beforeAutospacing="1"/>
+      <w:r>
+        <w:rPr>
+          <w:rFonts w:ascii="Courier New" w:eastAsia="Calibri" w:hAnsi="Courier New" w:cs="Courier New"/>
+          <w:lang w:eastAsia="en-US"/>
+        </w:rPr>
+        <w:t>Untilted</w:t>
+      </w:r>
+    </w:p>
+    <w:p>
+      <w:pPr>
+        <w:suppressAutoHyphens w:val="0"/>
         <w:rPr>
           <w:rFonts w:ascii="Arial-BoldMT" w:hAnsi="Arial-BoldMT" w:cs="Arial-BoldMT"/>
           <w:b/>
           <w:bCs/>
         </w:rPr>
       </w:pPr>
-    </w:p>
-    <w:p>
-      <w:pPr>
-        <w:spacing w:before="100" w:beforeAutospacing="1"/>
+      <w:r>
         <w:rPr>
           <w:rFonts w:ascii="Arial-BoldMT" w:hAnsi="Arial-BoldMT" w:cs="Arial-BoldMT"/>
           <w:b/>
           <w:bCs/>
         </w:rPr>
-      </w:pPr>
-    </w:p>
-    <w:p>
-      <w:pPr>
-        <w:spacing w:before="100" w:beforeAutospacing="1"/>
-        <w:rPr>
-          <w:rFonts w:ascii="Arial-BoldMT" w:hAnsi="Arial-BoldMT" w:cs="Arial-BoldMT"/>
-          <w:b/>
-          <w:bCs/>
-        </w:rPr>
-      </w:pPr>
-    </w:p>
-    <w:p>
-      <w:pPr>
-        <w:spacing w:before="100" w:beforeAutospacing="1"/>
-        <w:rPr>
-          <w:rFonts w:ascii="Arial-BoldMT" w:hAnsi="Arial-BoldMT" w:cs="Arial-BoldMT"/>
-          <w:b/>
-          <w:bCs/>
-        </w:rPr>
-      </w:pPr>
-    </w:p>
-    <w:p>
-      <w:pPr>
-        <w:spacing w:before="100" w:beforeAutospacing="1"/>
-        <w:rPr>
-          <w:rFonts w:ascii="Arial-BoldMT" w:hAnsi="Arial-BoldMT" w:cs="Arial-BoldMT"/>
-          <w:b/>
-          <w:bCs/>
-        </w:rPr>
-      </w:pPr>
+        <w:br w:type="page"/>
+      </w:r>
     </w:p>
     <w:p>
       <w:pPr>
@@ -13621,15 +13964,6 @@
           <w:lang w:eastAsia="en-US"/>
         </w:rPr>
       </w:pPr>
-    </w:p>
-    <w:p>
-      <w:pPr>
-        <w:rPr>
-          <w:rFonts w:ascii="Courier New" w:eastAsia="Calibri" w:hAnsi="Courier New" w:cs="Courier New"/>
-          <w:color w:val="000000"/>
-          <w:lang w:eastAsia="en-US"/>
-        </w:rPr>
-      </w:pPr>
       <w:r>
         <w:rPr>
           <w:rFonts w:ascii="Courier New" w:eastAsia="Calibri" w:hAnsi="Courier New" w:cs="Courier New"/>
@@ -13647,15 +13981,6 @@
           <w:lang w:eastAsia="en-US"/>
         </w:rPr>
       </w:pPr>
-    </w:p>
-    <w:p>
-      <w:pPr>
-        <w:rPr>
-          <w:rFonts w:ascii="Courier New" w:eastAsia="Calibri" w:hAnsi="Courier New" w:cs="Courier New"/>
-          <w:color w:val="000000"/>
-          <w:lang w:eastAsia="en-US"/>
-        </w:rPr>
-      </w:pPr>
       <w:r>
         <w:rPr>
           <w:rFonts w:ascii="Courier New" w:eastAsia="Calibri" w:hAnsi="Courier New" w:cs="Courier New"/>
@@ -13782,6 +14107,23 @@
           <w:color w:val="000000"/>
           <w:lang w:eastAsia="en-US"/>
         </w:rPr>
+        <w:t>QWERTY</w:t>
+      </w:r>
+    </w:p>
+    <w:p>
+      <w:pPr>
+        <w:rPr>
+          <w:rFonts w:ascii="Courier New" w:eastAsia="Calibri" w:hAnsi="Courier New" w:cs="Courier New"/>
+          <w:color w:val="000000"/>
+          <w:lang w:eastAsia="en-US"/>
+        </w:rPr>
+      </w:pPr>
+      <w:r>
+        <w:rPr>
+          <w:rFonts w:ascii="Courier New" w:eastAsia="Calibri" w:hAnsi="Courier New" w:cs="Courier New"/>
+          <w:color w:val="000000"/>
+          <w:lang w:eastAsia="en-US"/>
+        </w:rPr>
         <w:t>foo</w:t>
       </w:r>
     </w:p>
@@ -13793,23 +14135,6 @@
           <w:lang w:eastAsia="en-US"/>
         </w:rPr>
       </w:pPr>
-      <w:r>
-        <w:rPr>
-          <w:rFonts w:ascii="Courier New" w:eastAsia="Calibri" w:hAnsi="Courier New" w:cs="Courier New"/>
-          <w:color w:val="000000"/>
-          <w:lang w:eastAsia="en-US"/>
-        </w:rPr>
-        <w:t>QWERTY</w:t>
-      </w:r>
-    </w:p>
-    <w:p>
-      <w:pPr>
-        <w:rPr>
-          <w:rFonts w:ascii="Courier New" w:eastAsia="Calibri" w:hAnsi="Courier New" w:cs="Courier New"/>
-          <w:color w:val="000000"/>
-          <w:lang w:eastAsia="en-US"/>
-        </w:rPr>
-      </w:pPr>
     </w:p>
     <w:p>
       <w:pPr>
@@ -13853,253 +14178,288 @@
           <w:lang w:eastAsia="en-US"/>
         </w:rPr>
       </w:pPr>
-    </w:p>
-    <w:p>
-      <w:pPr>
-        <w:rPr>
-          <w:rFonts w:ascii="Courier New" w:eastAsia="Calibri" w:hAnsi="Courier New" w:cs="Courier New"/>
-          <w:color w:val="000000"/>
-          <w:lang w:eastAsia="en-US"/>
-        </w:rPr>
-      </w:pPr>
-      <w:r>
-        <w:rPr>
-          <w:rFonts w:ascii="Courier New" w:eastAsia="Calibri" w:hAnsi="Courier New" w:cs="Courier New"/>
-          <w:color w:val="000000"/>
-          <w:lang w:eastAsia="en-US"/>
-        </w:rPr>
-        <w:t xml:space="preserve">----- </w:t>
-      </w:r>
-    </w:p>
-    <w:p>
-      <w:pPr>
-        <w:rPr>
-          <w:rFonts w:ascii="Courier New" w:eastAsia="Calibri" w:hAnsi="Courier New" w:cs="Courier New"/>
-          <w:color w:val="000000"/>
-          <w:lang w:eastAsia="en-US"/>
-        </w:rPr>
-      </w:pPr>
-    </w:p>
-    <w:p>
-      <w:pPr>
-        <w:rPr>
-          <w:rFonts w:ascii="Courier New" w:eastAsia="Calibri" w:hAnsi="Courier New" w:cs="Courier New"/>
-          <w:color w:val="000000"/>
-          <w:lang w:eastAsia="en-US"/>
-        </w:rPr>
-      </w:pPr>
-    </w:p>
-    <w:p>
-      <w:pPr>
-        <w:rPr>
-          <w:rFonts w:ascii="Courier New" w:eastAsia="Calibri" w:hAnsi="Courier New" w:cs="Courier New"/>
-          <w:color w:val="000000"/>
-          <w:lang w:eastAsia="en-US"/>
-        </w:rPr>
-      </w:pPr>
-    </w:p>
-    <w:p>
-      <w:pPr>
-        <w:rPr>
-          <w:rFonts w:ascii="Courier New" w:eastAsia="Calibri" w:hAnsi="Courier New" w:cs="Courier New"/>
-          <w:color w:val="000000"/>
-          <w:lang w:eastAsia="en-US"/>
-        </w:rPr>
-      </w:pPr>
-    </w:p>
-    <w:p>
-      <w:pPr>
-        <w:rPr>
-          <w:rFonts w:ascii="Courier New" w:eastAsia="Calibri" w:hAnsi="Courier New" w:cs="Courier New"/>
-          <w:color w:val="000000"/>
-          <w:lang w:eastAsia="en-US"/>
-        </w:rPr>
-      </w:pPr>
-    </w:p>
-    <w:p>
-      <w:pPr>
-        <w:rPr>
-          <w:rFonts w:ascii="Courier New" w:eastAsia="Calibri" w:hAnsi="Courier New" w:cs="Courier New"/>
-          <w:color w:val="000000"/>
-          <w:lang w:eastAsia="en-US"/>
-        </w:rPr>
-      </w:pPr>
-    </w:p>
-    <w:p>
-      <w:pPr>
-        <w:rPr>
-          <w:rFonts w:ascii="Courier New" w:eastAsia="Calibri" w:hAnsi="Courier New" w:cs="Courier New"/>
-          <w:color w:val="000000"/>
-          <w:lang w:eastAsia="en-US"/>
-        </w:rPr>
-      </w:pPr>
-    </w:p>
-    <w:p>
-      <w:pPr>
-        <w:rPr>
-          <w:rFonts w:ascii="Courier New" w:eastAsia="Calibri" w:hAnsi="Courier New" w:cs="Courier New"/>
-          <w:color w:val="000000"/>
-          <w:lang w:eastAsia="en-US"/>
-        </w:rPr>
-      </w:pPr>
-    </w:p>
-    <w:p>
-      <w:pPr>
-        <w:rPr>
-          <w:rFonts w:ascii="Courier New" w:eastAsia="Calibri" w:hAnsi="Courier New" w:cs="Courier New"/>
-          <w:color w:val="000000"/>
-          <w:lang w:eastAsia="en-US"/>
-        </w:rPr>
-      </w:pPr>
-    </w:p>
-    <w:p>
-      <w:pPr>
-        <w:rPr>
-          <w:rFonts w:ascii="Courier New" w:eastAsia="Calibri" w:hAnsi="Courier New" w:cs="Courier New"/>
-          <w:color w:val="000000"/>
-          <w:lang w:eastAsia="en-US"/>
-        </w:rPr>
-      </w:pPr>
-    </w:p>
-    <w:p>
-      <w:pPr>
-        <w:rPr>
-          <w:rFonts w:ascii="Courier New" w:eastAsia="Calibri" w:hAnsi="Courier New" w:cs="Courier New"/>
-          <w:color w:val="000000"/>
-          <w:lang w:eastAsia="en-US"/>
-        </w:rPr>
-      </w:pPr>
-    </w:p>
-    <w:p>
-      <w:pPr>
-        <w:rPr>
-          <w:rFonts w:ascii="Courier New" w:eastAsia="Calibri" w:hAnsi="Courier New" w:cs="Courier New"/>
-          <w:color w:val="000000"/>
-          <w:lang w:eastAsia="en-US"/>
-        </w:rPr>
-      </w:pPr>
-    </w:p>
-    <w:p>
-      <w:pPr>
-        <w:rPr>
-          <w:rFonts w:ascii="Courier New" w:eastAsia="Calibri" w:hAnsi="Courier New" w:cs="Courier New"/>
-          <w:color w:val="000000"/>
-          <w:lang w:eastAsia="en-US"/>
-        </w:rPr>
-      </w:pPr>
-    </w:p>
-    <w:p>
-      <w:pPr>
-        <w:rPr>
-          <w:rFonts w:ascii="Courier New" w:eastAsia="Calibri" w:hAnsi="Courier New" w:cs="Courier New"/>
-          <w:color w:val="000000"/>
-          <w:lang w:eastAsia="en-US"/>
-        </w:rPr>
-      </w:pPr>
-    </w:p>
-    <w:p>
-      <w:pPr>
-        <w:rPr>
-          <w:rFonts w:ascii="Courier New" w:eastAsia="Calibri" w:hAnsi="Courier New" w:cs="Courier New"/>
-          <w:color w:val="000000"/>
-          <w:lang w:eastAsia="en-US"/>
-        </w:rPr>
-      </w:pPr>
-    </w:p>
-    <w:p>
-      <w:pPr>
-        <w:rPr>
-          <w:rFonts w:ascii="Courier New" w:eastAsia="Calibri" w:hAnsi="Courier New" w:cs="Courier New"/>
-          <w:color w:val="000000"/>
-          <w:lang w:eastAsia="en-US"/>
-        </w:rPr>
-      </w:pPr>
-    </w:p>
-    <w:p>
-      <w:pPr>
-        <w:rPr>
-          <w:rFonts w:ascii="Courier New" w:eastAsia="Calibri" w:hAnsi="Courier New" w:cs="Courier New"/>
-          <w:color w:val="000000"/>
-          <w:lang w:eastAsia="en-US"/>
-        </w:rPr>
-      </w:pPr>
-    </w:p>
-    <w:p>
-      <w:pPr>
-        <w:rPr>
-          <w:rFonts w:ascii="Courier New" w:eastAsia="Calibri" w:hAnsi="Courier New" w:cs="Courier New"/>
-          <w:color w:val="000000"/>
-          <w:lang w:eastAsia="en-US"/>
-        </w:rPr>
-      </w:pPr>
-    </w:p>
-    <w:p>
-      <w:pPr>
-        <w:rPr>
-          <w:rFonts w:ascii="Courier New" w:eastAsia="Calibri" w:hAnsi="Courier New" w:cs="Courier New"/>
-          <w:color w:val="000000"/>
-          <w:lang w:eastAsia="en-US"/>
-        </w:rPr>
-      </w:pPr>
-    </w:p>
-    <w:p>
-      <w:pPr>
-        <w:rPr>
-          <w:rFonts w:ascii="Courier New" w:eastAsia="Calibri" w:hAnsi="Courier New" w:cs="Courier New"/>
-          <w:color w:val="000000"/>
-          <w:lang w:eastAsia="en-US"/>
-        </w:rPr>
-      </w:pPr>
-    </w:p>
-    <w:p>
-      <w:pPr>
-        <w:rPr>
-          <w:rFonts w:ascii="Courier New" w:eastAsia="Calibri" w:hAnsi="Courier New" w:cs="Courier New"/>
-          <w:color w:val="000000"/>
-          <w:lang w:eastAsia="en-US"/>
-        </w:rPr>
-      </w:pPr>
-    </w:p>
-    <w:p>
-      <w:pPr>
-        <w:rPr>
-          <w:rFonts w:ascii="Courier New" w:eastAsia="Calibri" w:hAnsi="Courier New" w:cs="Courier New"/>
-          <w:color w:val="000000"/>
-          <w:lang w:eastAsia="en-US"/>
-        </w:rPr>
-      </w:pPr>
-    </w:p>
-    <w:p>
-      <w:pPr>
-        <w:rPr>
-          <w:rFonts w:ascii="Courier New" w:eastAsia="Calibri" w:hAnsi="Courier New" w:cs="Courier New"/>
-          <w:color w:val="000000"/>
-          <w:lang w:eastAsia="en-US"/>
-        </w:rPr>
-      </w:pPr>
-    </w:p>
-    <w:p>
-      <w:pPr>
-        <w:rPr>
-          <w:rFonts w:ascii="Courier New" w:eastAsia="Calibri" w:hAnsi="Courier New" w:cs="Courier New"/>
-          <w:color w:val="000000"/>
-          <w:lang w:eastAsia="en-US"/>
-        </w:rPr>
-      </w:pPr>
-    </w:p>
-    <w:p>
-      <w:pPr>
-        <w:rPr>
-          <w:rFonts w:ascii="Courier New" w:eastAsia="Calibri" w:hAnsi="Courier New" w:cs="Courier New"/>
-          <w:color w:val="000000"/>
-          <w:lang w:eastAsia="en-US"/>
-        </w:rPr>
-      </w:pPr>
-    </w:p>
-    <w:p>
-      <w:pPr>
-        <w:rPr>
-          <w:rFonts w:ascii="Courier New" w:eastAsia="Courier New" w:hAnsi="Courier New" w:cs="Courier New"/>
+      <w:r>
+        <w:rPr>
+          <w:rFonts w:ascii="Courier New" w:eastAsia="Calibri" w:hAnsi="Courier New" w:cs="Courier New"/>
+          <w:color w:val="000000"/>
+          <w:lang w:eastAsia="en-US"/>
+        </w:rPr>
+        <w:t>-----</w:t>
+      </w:r>
+    </w:p>
+    <w:p>
+      <w:pPr>
+        <w:rPr>
+          <w:rFonts w:ascii="Courier New" w:eastAsia="Calibri" w:hAnsi="Courier New" w:cs="Courier New"/>
+          <w:color w:val="000000"/>
+          <w:lang w:eastAsia="en-US"/>
+        </w:rPr>
+      </w:pPr>
+      <w:r>
+        <w:rPr>
+          <w:rFonts w:ascii="Courier New" w:eastAsia="Calibri" w:hAnsi="Courier New" w:cs="Courier New"/>
+          <w:color w:val="000000"/>
+          <w:lang w:eastAsia="en-US"/>
+        </w:rPr>
+        <w:t>Cool people</w:t>
+      </w:r>
+    </w:p>
+    <w:p>
+      <w:pPr>
+        <w:rPr>
+          <w:rFonts w:ascii="Courier New" w:eastAsia="Calibri" w:hAnsi="Courier New" w:cs="Courier New"/>
+          <w:color w:val="000000"/>
+          <w:lang w:eastAsia="en-US"/>
+        </w:rPr>
+      </w:pPr>
+      <w:r>
+        <w:rPr>
+          <w:rFonts w:ascii="Courier New" w:eastAsia="Calibri" w:hAnsi="Courier New" w:cs="Courier New"/>
+          <w:color w:val="000000"/>
+          <w:lang w:eastAsia="en-US"/>
+        </w:rPr>
+        <w:t>Jane Smith</w:t>
+      </w:r>
+    </w:p>
+    <w:p>
+      <w:pPr>
+        <w:rPr>
+          <w:rFonts w:ascii="Courier New" w:eastAsia="Calibri" w:hAnsi="Courier New" w:cs="Courier New"/>
+          <w:color w:val="000000"/>
+          <w:lang w:eastAsia="en-US"/>
+        </w:rPr>
+      </w:pPr>
+      <w:r>
+        <w:rPr>
+          <w:rFonts w:ascii="Courier New" w:eastAsia="Calibri" w:hAnsi="Courier New" w:cs="Courier New"/>
+          <w:color w:val="000000"/>
+          <w:lang w:eastAsia="en-US"/>
+        </w:rPr>
+        <w:t>John Doe</w:t>
+      </w:r>
+    </w:p>
+    <w:p>
+      <w:pPr>
+        <w:rPr>
+          <w:rFonts w:ascii="Courier New" w:eastAsia="Calibri" w:hAnsi="Courier New" w:cs="Courier New"/>
+          <w:color w:val="000000"/>
+          <w:lang w:eastAsia="en-US"/>
+        </w:rPr>
+      </w:pPr>
+      <w:r>
+        <w:rPr>
+          <w:rFonts w:ascii="Courier New" w:eastAsia="Calibri" w:hAnsi="Courier New" w:cs="Courier New"/>
+          <w:color w:val="000000"/>
+          <w:lang w:eastAsia="en-US"/>
+        </w:rPr>
+        <w:t>john doe</w:t>
+      </w:r>
+    </w:p>
+    <w:p>
+      <w:pPr>
+        <w:rPr>
+          <w:rFonts w:ascii="Courier New" w:eastAsia="Calibri" w:hAnsi="Courier New" w:cs="Courier New"/>
+          <w:color w:val="000000"/>
+          <w:lang w:eastAsia="en-US"/>
+        </w:rPr>
+      </w:pPr>
+    </w:p>
+    <w:p>
+      <w:pPr>
+        <w:rPr>
+          <w:rFonts w:ascii="Courier New" w:eastAsia="Calibri" w:hAnsi="Courier New" w:cs="Courier New"/>
+          <w:color w:val="000000"/>
+          <w:lang w:eastAsia="en-US"/>
+        </w:rPr>
+      </w:pPr>
+      <w:r>
+        <w:rPr>
+          <w:rFonts w:ascii="Courier New" w:eastAsia="Calibri" w:hAnsi="Courier New" w:cs="Courier New"/>
+          <w:color w:val="000000"/>
+          <w:lang w:eastAsia="en-US"/>
+        </w:rPr>
+        <w:t>Uncool people</w:t>
+      </w:r>
+    </w:p>
+    <w:p>
+      <w:pPr>
+        <w:rPr>
+          <w:rFonts w:ascii="Courier New" w:eastAsia="Calibri" w:hAnsi="Courier New" w:cs="Courier New"/>
+          <w:color w:val="000000"/>
+          <w:lang w:eastAsia="en-US"/>
+        </w:rPr>
+      </w:pPr>
+      <w:r>
+        <w:rPr>
+          <w:rFonts w:ascii="Courier New" w:eastAsia="Calibri" w:hAnsi="Courier New" w:cs="Courier New"/>
+          <w:color w:val="000000"/>
+          <w:lang w:eastAsia="en-US"/>
+        </w:rPr>
+        <w:t>You</w:t>
+      </w:r>
+    </w:p>
+    <w:p>
+      <w:pPr>
+        <w:rPr>
+          <w:rFonts w:ascii="Courier New" w:eastAsia="Calibri" w:hAnsi="Courier New" w:cs="Courier New"/>
+          <w:color w:val="000000"/>
+          <w:lang w:eastAsia="en-US"/>
+        </w:rPr>
+      </w:pPr>
+    </w:p>
+    <w:p>
+      <w:pPr>
+        <w:rPr>
+          <w:rFonts w:ascii="Courier New" w:eastAsia="Calibri" w:hAnsi="Courier New" w:cs="Courier New"/>
+          <w:color w:val="000000"/>
+          <w:lang w:eastAsia="en-US"/>
+        </w:rPr>
+      </w:pPr>
+      <w:r>
+        <w:rPr>
+          <w:rFonts w:ascii="Courier New" w:eastAsia="Calibri" w:hAnsi="Courier New" w:cs="Courier New"/>
+          <w:color w:val="000000"/>
+          <w:lang w:eastAsia="en-US"/>
+        </w:rPr>
+        <w:t>Untitled Team 1</w:t>
+      </w:r>
+    </w:p>
+    <w:p>
+      <w:pPr>
+        <w:rPr>
+          <w:rFonts w:ascii="Courier New" w:eastAsia="Calibri" w:hAnsi="Courier New" w:cs="Courier New"/>
+          <w:color w:val="000000"/>
+          <w:lang w:eastAsia="en-US"/>
+        </w:rPr>
+      </w:pPr>
+      <w:r>
+        <w:rPr>
+          <w:rFonts w:ascii="Courier New" w:eastAsia="Calibri" w:hAnsi="Courier New" w:cs="Courier New"/>
+          <w:color w:val="000000"/>
+          <w:lang w:eastAsia="en-US"/>
+        </w:rPr>
+        <w:t>Me</w:t>
+      </w:r>
+    </w:p>
+    <w:p>
+      <w:pPr>
+        <w:rPr>
+          <w:rFonts w:ascii="Courier New" w:eastAsia="Calibri" w:hAnsi="Courier New" w:cs="Courier New"/>
+          <w:color w:val="000000"/>
+          <w:lang w:eastAsia="en-US"/>
+        </w:rPr>
+      </w:pPr>
+      <w:r>
+        <w:rPr>
+          <w:rFonts w:ascii="Courier New" w:eastAsia="Calibri" w:hAnsi="Courier New" w:cs="Courier New"/>
+          <w:color w:val="000000"/>
+          <w:lang w:eastAsia="en-US"/>
+        </w:rPr>
+        <w:t>Untilted</w:t>
+      </w:r>
+    </w:p>
+    <w:p>
+      <w:pPr>
+        <w:rPr>
+          <w:rFonts w:ascii="Courier New" w:eastAsia="Calibri" w:hAnsi="Courier New" w:cs="Courier New"/>
+          <w:color w:val="000000"/>
+          <w:lang w:eastAsia="en-US"/>
+        </w:rPr>
+      </w:pPr>
+      <w:r>
+        <w:rPr>
+          <w:rFonts w:ascii="Courier New" w:eastAsia="Calibri" w:hAnsi="Courier New" w:cs="Courier New"/>
+          <w:color w:val="000000"/>
+          <w:lang w:eastAsia="en-US"/>
+        </w:rPr>
+        <w:t>Untitled</w:t>
+      </w:r>
+    </w:p>
+    <w:p>
+      <w:pPr>
+        <w:rPr>
+          <w:rFonts w:ascii="Courier New" w:eastAsia="Calibri" w:hAnsi="Courier New" w:cs="Courier New"/>
+          <w:color w:val="000000"/>
+          <w:lang w:eastAsia="en-US"/>
+        </w:rPr>
+      </w:pPr>
+    </w:p>
+    <w:p>
+      <w:pPr>
+        <w:rPr>
+          <w:rFonts w:ascii="Courier New" w:eastAsia="Calibri" w:hAnsi="Courier New" w:cs="Courier New"/>
+          <w:color w:val="000000"/>
+          <w:lang w:eastAsia="en-US"/>
+        </w:rPr>
+      </w:pPr>
+      <w:r>
+        <w:rPr>
+          <w:rFonts w:ascii="Courier New" w:eastAsia="Calibri" w:hAnsi="Courier New" w:cs="Courier New"/>
+          <w:color w:val="000000"/>
+          <w:lang w:eastAsia="en-US"/>
+        </w:rPr>
+        <w:t>cool People</w:t>
+      </w:r>
+    </w:p>
+    <w:p>
+      <w:pPr>
+        <w:rPr>
+          <w:rFonts w:ascii="Courier New" w:eastAsia="Calibri" w:hAnsi="Courier New" w:cs="Courier New"/>
+          <w:color w:val="000000"/>
+          <w:lang w:eastAsia="en-US"/>
+        </w:rPr>
+      </w:pPr>
+      <w:r>
+        <w:rPr>
+          <w:rFonts w:ascii="Courier New" w:eastAsia="Calibri" w:hAnsi="Courier New" w:cs="Courier New"/>
+          <w:color w:val="000000"/>
+          <w:lang w:eastAsia="en-US"/>
+        </w:rPr>
+        <w:t>cool Person</w:t>
+      </w:r>
+    </w:p>
+    <w:p>
+      <w:pPr>
+        <w:rPr>
+          <w:rFonts w:ascii="Courier New" w:eastAsia="Calibri" w:hAnsi="Courier New" w:cs="Courier New"/>
+          <w:color w:val="000000"/>
+          <w:lang w:eastAsia="en-US"/>
+        </w:rPr>
+      </w:pPr>
+      <w:r>
+        <w:rPr>
+          <w:rFonts w:ascii="Courier New" w:eastAsia="Calibri" w:hAnsi="Courier New" w:cs="Courier New"/>
+          <w:color w:val="000000"/>
+          <w:lang w:eastAsia="en-US"/>
+        </w:rPr>
+        <w:t>jane smith</w:t>
+      </w:r>
+    </w:p>
+    <w:p>
+      <w:pPr>
+        <w:rPr>
+          <w:rFonts w:ascii="Courier New" w:eastAsia="Calibri" w:hAnsi="Courier New" w:cs="Courier New"/>
+          <w:color w:val="000000"/>
+          <w:lang w:eastAsia="en-US"/>
+        </w:rPr>
+      </w:pPr>
+      <w:r>
+        <w:rPr>
+          <w:rFonts w:ascii="Courier New" w:eastAsia="Calibri" w:hAnsi="Courier New" w:cs="Courier New"/>
+          <w:color w:val="000000"/>
+          <w:lang w:eastAsia="en-US"/>
+        </w:rPr>
+        <w:t>-----</w:t>
+      </w:r>
+      <w:bookmarkStart w:id="0" w:name="_GoBack"/>
+      <w:bookmarkEnd w:id="0"/>
+    </w:p>
+    <w:p>
+      <w:pPr>
+        <w:rPr>
+          <w:rFonts w:ascii="Courier New" w:eastAsia="Calibri" w:hAnsi="Courier New" w:cs="Courier New"/>
+          <w:color w:val="000000"/>
+          <w:lang w:eastAsia="en-US"/>
         </w:rPr>
       </w:pPr>
     </w:p>

</xml_diff>